<commit_message>
No code changes detected.
</commit_message>
<xml_diff>
--- a/Task_1_10.docx
+++ b/Task_1_10.docx
@@ -460,7 +460,7 @@
         <w:rPr>
           <w:b/>
           <w:bCs/>
-          <w:color w:val="EE0000"/>
+          <w:color w:val="4C94D8" w:themeColor="text2" w:themeTint="80"/>
           <w:sz w:val="36"/>
           <w:szCs w:val="36"/>
           <w:rtl/>
@@ -470,7 +470,7 @@
         <w:rPr>
           <w:b/>
           <w:bCs/>
-          <w:color w:val="EE0000"/>
+          <w:color w:val="4C94D8" w:themeColor="text2" w:themeTint="80"/>
           <w:sz w:val="36"/>
           <w:szCs w:val="36"/>
         </w:rPr>
@@ -481,7 +481,7 @@
           <w:rFonts w:hint="cs"/>
           <w:b/>
           <w:bCs/>
-          <w:color w:val="EE0000"/>
+          <w:color w:val="4C94D8" w:themeColor="text2" w:themeTint="80"/>
           <w:sz w:val="36"/>
           <w:szCs w:val="36"/>
           <w:rtl/>
@@ -709,19 +709,12 @@
     <w:p>
       <w:pPr>
         <w:rPr>
-          <w:rFonts w:hint="cs"/>
           <w:rtl/>
           <w:lang w:bidi="ar-EG"/>
         </w:rPr>
       </w:pPr>
       <w:r>
-        <w:t>•</w:t>
-      </w:r>
-      <w:r>
-        <w:t xml:space="preserve"> </w:t>
-      </w:r>
-      <w:r>
-        <w:t>&lt;html lang="</w:t>
+        <w:t>• &lt;html lang="</w:t>
       </w:r>
       <w:proofErr w:type="spellStart"/>
       <w:r>
@@ -782,14 +775,7 @@
           <w:b/>
           <w:bCs/>
         </w:rPr>
-        <w:t xml:space="preserve"> </w:t>
-      </w:r>
-      <w:r>
-        <w:rPr>
-          <w:b/>
-          <w:bCs/>
-        </w:rPr>
-        <w:t>10 To 20</w:t>
+        <w:t xml:space="preserve"> 10 To 20</w:t>
       </w:r>
       <w:r>
         <w:t>.</w:t>
@@ -2779,6 +2765,7 @@
   <w:style w:type="character" w:default="1" w:styleId="DefaultParagraphFont">
     <w:name w:val="Default Paragraph Font"/>
     <w:uiPriority w:val="1"/>
+    <w:semiHidden/>
     <w:unhideWhenUsed/>
   </w:style>
   <w:style w:type="table" w:default="1" w:styleId="TableNormal">

</xml_diff>